<commit_message>
Example with letter splitting. Templater server fix
Show how to put each letter into a separate cell.
Patch the & escaping.
</commit_message>
<xml_diff>
--- a/Intermediate/QuestionnairePlugin/result.docx
+++ b/Intermediate/QuestionnairePlugin/result.docx
@@ -16,20 +16,345 @@
         <w:t>When to write a Templater plugin?</w:t>
       </w:r>
     </w:p>
-    <w:p>
-      <w:pPr>
-        <w:rPr>
-          <w:lang w:val="en-US"/>
-        </w:rPr>
-      </w:pPr>
-      <w:proofErr w:type="gramStart"/>
-      <w:r>
-        <w:rPr>
-          <w:lang w:val="en-US"/>
-        </w:rPr>
-        <w:t>Written on: 29.7.2017.</w:t>
-      </w:r>
-      <w:proofErr w:type="gramEnd"/>
+    <w:tbl>
+      <w:tblPr>
+        <w:tblW w:w="9160" w:type="dxa"/>
+        <w:tblBorders>
+          <w:top w:val="single" w:sz="4" w:space="0" w:color="auto"/>
+          <w:left w:val="single" w:sz="4" w:space="0" w:color="auto"/>
+          <w:bottom w:val="single" w:sz="4" w:space="0" w:color="auto"/>
+          <w:right w:val="single" w:sz="4" w:space="0" w:color="auto"/>
+          <w:insideH w:val="single" w:sz="4" w:space="0" w:color="auto"/>
+          <w:insideV w:val="single" w:sz="4" w:space="0" w:color="auto"/>
+        </w:tblBorders>
+        <w:tblLayout w:type="fixed"/>
+        <w:tblCellMar>
+          <w:left w:w="28" w:type="dxa"/>
+          <w:right w:w="28" w:type="dxa"/>
+        </w:tblCellMar>
+        <w:tblLook w:val="04A0"/>
+      </w:tblPr>
+      <w:tblGrid>
+        <w:gridCol w:w="3051"/>
+        <w:gridCol w:w="609"/>
+        <w:gridCol w:w="609"/>
+        <w:gridCol w:w="611"/>
+        <w:gridCol w:w="611"/>
+        <w:gridCol w:w="611"/>
+        <w:gridCol w:w="611"/>
+        <w:gridCol w:w="611"/>
+        <w:gridCol w:w="614"/>
+        <w:gridCol w:w="611"/>
+        <w:gridCol w:w="611"/>
+      </w:tblGrid>
+      <w:tr>
+        <w:trPr>
+          <w:cantSplit/>
+          <w:trHeight w:val="539"/>
+        </w:trPr>
+        <w:tc>
+          <w:tcPr>
+            <w:tcW w:w="3051" w:type="dxa"/>
+            <w:tcBorders>
+              <w:top w:val="nil"/>
+              <w:left w:val="nil"/>
+              <w:bottom w:val="nil"/>
+              <w:right w:val="single" w:sz="4" w:space="0" w:color="auto"/>
+            </w:tcBorders>
+            <w:vAlign w:val="center"/>
+            <w:hideMark/>
+          </w:tcPr>
+          <w:p>
+            <w:pPr>
+              <w:spacing w:after="0"/>
+              <w:rPr>
+                <w:highlight w:val="yellow"/>
+                <w:lang w:val="en-US"/>
+              </w:rPr>
+            </w:pPr>
+            <w:r>
+              <w:rPr>
+                <w:lang w:val="en-US"/>
+              </w:rPr>
+              <w:t xml:space="preserve">Written on: 10.2.2019. </w:t>
+            </w:r>
+            <w:r>
+              <w:rPr>
+                <w:lang w:val="en-US"/>
+              </w:rPr>
+              <w:t>as:</w:t>
+            </w:r>
+          </w:p>
+        </w:tc>
+        <w:tc>
+          <w:tcPr>
+            <w:tcW w:w="609" w:type="dxa"/>
+            <w:tcBorders>
+              <w:top w:val="single" w:sz="4" w:space="0" w:color="auto"/>
+              <w:left w:val="nil"/>
+              <w:bottom w:val="single" w:sz="4" w:space="0" w:color="auto"/>
+              <w:right w:val="single" w:sz="4" w:space="0" w:color="auto"/>
+            </w:tcBorders>
+            <w:vAlign w:val="center"/>
+          </w:tcPr>
+          <w:p>
+            <w:pPr>
+              <w:pStyle w:val="NoSpacing"/>
+              <w:jc w:val="center"/>
+              <w:rPr>
+                <w:b/>
+                <w:lang w:val="en-US"/>
+              </w:rPr>
+            </w:pPr>
+            <w:r>
+              <w:rPr>
+                <w:b/>
+                <w:lang w:val="en-US"/>
+              </w:rPr>
+              <w:t>E</w:t>
+            </w:r>
+          </w:p>
+        </w:tc>
+        <w:tc>
+          <w:tcPr>
+            <w:tcW w:w="609" w:type="dxa"/>
+            <w:tcBorders>
+              <w:top w:val="single" w:sz="4" w:space="0" w:color="auto"/>
+              <w:left w:val="nil"/>
+              <w:bottom w:val="single" w:sz="4" w:space="0" w:color="auto"/>
+              <w:right w:val="single" w:sz="4" w:space="0" w:color="auto"/>
+            </w:tcBorders>
+            <w:vAlign w:val="center"/>
+          </w:tcPr>
+          <w:p>
+            <w:pPr>
+              <w:pStyle w:val="NoSpacing"/>
+              <w:jc w:val="center"/>
+              <w:rPr>
+                <w:b/>
+              </w:rPr>
+            </w:pPr>
+            <w:r>
+              <w:rPr>
+                <w:b/>
+                <w:lang w:val="en-US"/>
+              </w:rPr>
+              <w:t>X</w:t>
+            </w:r>
+          </w:p>
+        </w:tc>
+        <w:tc>
+          <w:tcPr>
+            <w:tcW w:w="611" w:type="dxa"/>
+            <w:tcBorders>
+              <w:top w:val="single" w:sz="4" w:space="0" w:color="auto"/>
+              <w:left w:val="nil"/>
+              <w:bottom w:val="single" w:sz="4" w:space="0" w:color="auto"/>
+              <w:right w:val="single" w:sz="4" w:space="0" w:color="auto"/>
+            </w:tcBorders>
+            <w:vAlign w:val="center"/>
+          </w:tcPr>
+          <w:p>
+            <w:pPr>
+              <w:pStyle w:val="NoSpacing"/>
+              <w:jc w:val="center"/>
+              <w:rPr>
+                <w:b/>
+              </w:rPr>
+            </w:pPr>
+            <w:r>
+              <w:rPr>
+                <w:b/>
+                <w:lang w:val="en-US"/>
+              </w:rPr>
+              <w:t>A</w:t>
+            </w:r>
+          </w:p>
+        </w:tc>
+        <w:tc>
+          <w:tcPr>
+            <w:tcW w:w="611" w:type="dxa"/>
+            <w:tcBorders>
+              <w:top w:val="single" w:sz="4" w:space="0" w:color="auto"/>
+              <w:left w:val="nil"/>
+              <w:bottom w:val="single" w:sz="4" w:space="0" w:color="auto"/>
+              <w:right w:val="single" w:sz="4" w:space="0" w:color="auto"/>
+            </w:tcBorders>
+            <w:vAlign w:val="center"/>
+          </w:tcPr>
+          <w:p>
+            <w:pPr>
+              <w:pStyle w:val="NoSpacing"/>
+              <w:jc w:val="center"/>
+              <w:rPr>
+                <w:b/>
+              </w:rPr>
+            </w:pPr>
+            <w:r>
+              <w:rPr>
+                <w:b/>
+                <w:lang w:val="en-US"/>
+              </w:rPr>
+              <w:t>M</w:t>
+            </w:r>
+          </w:p>
+        </w:tc>
+        <w:tc>
+          <w:tcPr>
+            <w:tcW w:w="611" w:type="dxa"/>
+            <w:tcBorders>
+              <w:top w:val="single" w:sz="4" w:space="0" w:color="auto"/>
+              <w:left w:val="nil"/>
+              <w:bottom w:val="single" w:sz="4" w:space="0" w:color="auto"/>
+              <w:right w:val="single" w:sz="4" w:space="0" w:color="auto"/>
+            </w:tcBorders>
+            <w:vAlign w:val="center"/>
+          </w:tcPr>
+          <w:p>
+            <w:pPr>
+              <w:pStyle w:val="NoSpacing"/>
+              <w:jc w:val="center"/>
+              <w:rPr>
+                <w:b/>
+              </w:rPr>
+            </w:pPr>
+            <w:r>
+              <w:rPr>
+                <w:b/>
+                <w:lang w:val="en-US"/>
+              </w:rPr>
+              <w:t>P</w:t>
+            </w:r>
+          </w:p>
+        </w:tc>
+        <w:tc>
+          <w:tcPr>
+            <w:tcW w:w="611" w:type="dxa"/>
+            <w:tcBorders>
+              <w:top w:val="single" w:sz="4" w:space="0" w:color="auto"/>
+              <w:left w:val="nil"/>
+              <w:bottom w:val="single" w:sz="4" w:space="0" w:color="auto"/>
+              <w:right w:val="single" w:sz="4" w:space="0" w:color="auto"/>
+            </w:tcBorders>
+            <w:vAlign w:val="center"/>
+          </w:tcPr>
+          <w:p>
+            <w:pPr>
+              <w:pStyle w:val="NoSpacing"/>
+              <w:jc w:val="center"/>
+              <w:rPr>
+                <w:b/>
+              </w:rPr>
+            </w:pPr>
+            <w:r>
+              <w:rPr>
+                <w:b/>
+                <w:lang w:val="en-US"/>
+              </w:rPr>
+              <w:t>L</w:t>
+            </w:r>
+          </w:p>
+        </w:tc>
+        <w:tc>
+          <w:tcPr>
+            <w:tcW w:w="611" w:type="dxa"/>
+            <w:tcBorders>
+              <w:top w:val="single" w:sz="4" w:space="0" w:color="auto"/>
+              <w:left w:val="nil"/>
+              <w:bottom w:val="single" w:sz="4" w:space="0" w:color="auto"/>
+              <w:right w:val="single" w:sz="4" w:space="0" w:color="auto"/>
+            </w:tcBorders>
+            <w:vAlign w:val="center"/>
+          </w:tcPr>
+          <w:p>
+            <w:pPr>
+              <w:pStyle w:val="NoSpacing"/>
+              <w:jc w:val="center"/>
+              <w:rPr>
+                <w:b/>
+              </w:rPr>
+            </w:pPr>
+            <w:r>
+              <w:rPr>
+                <w:b/>
+                <w:lang w:val="en-US"/>
+              </w:rPr>
+              <w:t>E</w:t>
+            </w:r>
+          </w:p>
+        </w:tc>
+        <w:tc>
+          <w:tcPr>
+            <w:tcW w:w="614" w:type="dxa"/>
+            <w:tcBorders>
+              <w:top w:val="single" w:sz="4" w:space="0" w:color="auto"/>
+              <w:left w:val="nil"/>
+              <w:bottom w:val="single" w:sz="4" w:space="0" w:color="auto"/>
+              <w:right w:val="single" w:sz="4" w:space="0" w:color="auto"/>
+            </w:tcBorders>
+            <w:vAlign w:val="center"/>
+          </w:tcPr>
+          <w:p>
+            <w:pPr>
+              <w:pStyle w:val="NoSpacing"/>
+              <w:jc w:val="center"/>
+              <w:rPr>
+                <w:b/>
+              </w:rPr>
+            </w:pPr>
+          </w:p>
+        </w:tc>
+        <w:tc>
+          <w:tcPr>
+            <w:tcW w:w="611" w:type="dxa"/>
+            <w:tcBorders>
+              <w:top w:val="single" w:sz="4" w:space="0" w:color="auto"/>
+              <w:left w:val="nil"/>
+              <w:bottom w:val="single" w:sz="4" w:space="0" w:color="auto"/>
+              <w:right w:val="single" w:sz="4" w:space="0" w:color="auto"/>
+            </w:tcBorders>
+            <w:vAlign w:val="center"/>
+          </w:tcPr>
+          <w:p>
+            <w:pPr>
+              <w:pStyle w:val="NoSpacing"/>
+              <w:jc w:val="center"/>
+              <w:rPr>
+                <w:b/>
+              </w:rPr>
+            </w:pPr>
+          </w:p>
+        </w:tc>
+        <w:tc>
+          <w:tcPr>
+            <w:tcW w:w="611" w:type="dxa"/>
+            <w:tcBorders>
+              <w:top w:val="single" w:sz="4" w:space="0" w:color="auto"/>
+              <w:left w:val="nil"/>
+              <w:bottom w:val="single" w:sz="4" w:space="0" w:color="auto"/>
+              <w:right w:val="single" w:sz="4" w:space="0" w:color="auto"/>
+            </w:tcBorders>
+            <w:vAlign w:val="center"/>
+          </w:tcPr>
+          <w:p>
+            <w:pPr>
+              <w:pStyle w:val="NoSpacing"/>
+              <w:jc w:val="center"/>
+              <w:rPr>
+                <w:b/>
+              </w:rPr>
+            </w:pPr>
+          </w:p>
+        </w:tc>
+      </w:tr>
+    </w:tbl>
+    <w:p>
+      <w:pPr>
+        <w:spacing w:after="0"/>
+        <w:rPr>
+          <w:lang w:val="en-US"/>
+        </w:rPr>
+      </w:pPr>
     </w:p>
     <w:p>
       <w:pPr>
@@ -81,7 +406,7 @@
         <w:rPr>
           <w:lang w:val="en-US"/>
         </w:rPr>
-        <w:t xml:space="preserve">☐ </w:t>
+        <w:t xml:space="preserve">☐  </w:t>
       </w:r>
       <w:r>
         <w:rPr>
@@ -111,7 +436,7 @@
         <w:rPr>
           <w:lang w:val="en-US"/>
         </w:rPr>
-        <w:t xml:space="preserve">☐ </w:t>
+        <w:t xml:space="preserve">☐  </w:t>
       </w:r>
       <w:r>
         <w:rPr>
@@ -141,7 +466,7 @@
         <w:rPr>
           <w:lang w:val="en-US"/>
         </w:rPr>
-        <w:t xml:space="preserve">☐ </w:t>
+        <w:t xml:space="preserve">☐  </w:t>
       </w:r>
       <w:r>
         <w:rPr>
@@ -171,7 +496,7 @@
         <w:rPr>
           <w:lang w:val="en-US"/>
         </w:rPr>
-        <w:t xml:space="preserve">☑ </w:t>
+        <w:t xml:space="preserve">☑  </w:t>
       </w:r>
       <w:r>
         <w:rPr>
@@ -236,7 +561,7 @@
         <w:rPr>
           <w:lang w:val="en-US"/>
         </w:rPr>
-        <w:t xml:space="preserve">☐ </w:t>
+        <w:t xml:space="preserve">☐  </w:t>
       </w:r>
       <w:r>
         <w:rPr>
@@ -266,7 +591,7 @@
         <w:rPr>
           <w:lang w:val="en-US"/>
         </w:rPr>
-        <w:t xml:space="preserve">☑ </w:t>
+        <w:t xml:space="preserve">☑  </w:t>
       </w:r>
       <w:r>
         <w:rPr>
@@ -296,7 +621,7 @@
         <w:rPr>
           <w:lang w:val="en-US"/>
         </w:rPr>
-        <w:t xml:space="preserve">☐ </w:t>
+        <w:t xml:space="preserve">☐  </w:t>
       </w:r>
       <w:r>
         <w:rPr>
@@ -326,7 +651,7 @@
         <w:rPr>
           <w:lang w:val="en-US"/>
         </w:rPr>
-        <w:t xml:space="preserve">☐ </w:t>
+        <w:t xml:space="preserve">☐  </w:t>
       </w:r>
       <w:r>
         <w:rPr>
@@ -391,7 +716,7 @@
         <w:rPr>
           <w:lang w:val="en-US"/>
         </w:rPr>
-        <w:t xml:space="preserve">☐ </w:t>
+        <w:t xml:space="preserve">☐  </w:t>
       </w:r>
       <w:r>
         <w:rPr>
@@ -421,7 +746,7 @@
         <w:rPr>
           <w:lang w:val="en-US"/>
         </w:rPr>
-        <w:t xml:space="preserve">☐ </w:t>
+        <w:t xml:space="preserve">☐  </w:t>
       </w:r>
       <w:r>
         <w:rPr>
@@ -451,7 +776,7 @@
         <w:rPr>
           <w:lang w:val="en-US"/>
         </w:rPr>
-        <w:t xml:space="preserve">☑ </w:t>
+        <w:t xml:space="preserve">☑  </w:t>
       </w:r>
       <w:r>
         <w:rPr>
@@ -481,7 +806,7 @@
         <w:rPr>
           <w:lang w:val="en-US"/>
         </w:rPr>
-        <w:t xml:space="preserve">☐ </w:t>
+        <w:t xml:space="preserve">☐  </w:t>
       </w:r>
       <w:r>
         <w:rPr>
@@ -761,7 +1086,7 @@
   <w:style w:type="paragraph" w:default="1" w:styleId="Normal">
     <w:name w:val="Normal"/>
     <w:qFormat/>
-    <w:rsid w:val="00434ABF"/>
+    <w:rsid w:val="00543D09"/>
   </w:style>
   <w:style w:type="paragraph" w:styleId="Heading1">
     <w:name w:val="heading 1"/>
@@ -877,6 +1202,15 @@
     <w:pPr>
       <w:ind w:left="720"/>
       <w:contextualSpacing/>
+    </w:pPr>
+  </w:style>
+  <w:style w:type="paragraph" w:styleId="NoSpacing">
+    <w:name w:val="No Spacing"/>
+    <w:uiPriority w:val="1"/>
+    <w:qFormat/>
+    <w:rsid w:val="004D49D3"/>
+    <w:pPr>
+      <w:spacing w:after="0" w:line="240" w:lineRule="auto"/>
     </w:pPr>
   </w:style>
 </w:styles>

</xml_diff>